<commit_message>
Enhance image handling in FillData method with parameterized resizing options
</commit_message>
<xml_diff>
--- a/src/WordTemplater.Example/Templates/Template.docx
+++ b/src/WordTemplater.Example/Templates/Template.docx
@@ -258,14 +258,239 @@
           <w:szCs w:val="28"/>
         </w:rPr>
       </w:pPr>
-      <w:fldSimple w:instr=" MERGEFIELD  image:mermaid()  \* MERGEFORMAT ">
-        <w:r>
-          <w:rPr>
-            <w:noProof/>
-          </w:rPr>
-          <w:t>«image:mermaid()»</w:t>
-        </w:r>
-      </w:fldSimple>
+      <w:r>
+        <w:rPr>
+          <w:noProof/>
+        </w:rPr>
+        <mc:AlternateContent>
+          <mc:Choice Requires="wps">
+            <w:drawing>
+              <wp:anchor distT="0" distB="0" distL="114300" distR="114300" simplePos="0" relativeHeight="251659264" behindDoc="0" locked="0" layoutInCell="1" allowOverlap="1" wp14:anchorId="091437D1" wp14:editId="1C927FD0">
+                <wp:simplePos x="0" y="0"/>
+                <wp:positionH relativeFrom="margin">
+                  <wp:align>center</wp:align>
+                </wp:positionH>
+                <wp:positionV relativeFrom="paragraph">
+                  <wp:posOffset>6350</wp:posOffset>
+                </wp:positionV>
+                <wp:extent cx="981075" cy="5457825"/>
+                <wp:effectExtent l="0" t="0" r="28575" b="28575"/>
+                <wp:wrapNone/>
+                <wp:docPr id="1152793138" name="Rectangle 1"/>
+                <wp:cNvGraphicFramePr/>
+                <a:graphic xmlns:a="http://schemas.openxmlformats.org/drawingml/2006/main">
+                  <a:graphicData uri="http://schemas.microsoft.com/office/word/2010/wordprocessingShape">
+                    <wps:wsp>
+                      <wps:cNvSpPr/>
+                      <wps:spPr>
+                        <a:xfrm>
+                          <a:off x="0" y="0"/>
+                          <a:ext cx="981075" cy="5457825"/>
+                        </a:xfrm>
+                        <a:prstGeom prst="rect">
+                          <a:avLst/>
+                        </a:prstGeom>
+                      </wps:spPr>
+                      <wps:style>
+                        <a:lnRef idx="2">
+                          <a:schemeClr val="accent1">
+                            <a:shade val="15000"/>
+                          </a:schemeClr>
+                        </a:lnRef>
+                        <a:fillRef idx="1">
+                          <a:schemeClr val="accent1"/>
+                        </a:fillRef>
+                        <a:effectRef idx="0">
+                          <a:schemeClr val="accent1"/>
+                        </a:effectRef>
+                        <a:fontRef idx="minor">
+                          <a:schemeClr val="lt1"/>
+                        </a:fontRef>
+                      </wps:style>
+                      <wps:txbx>
+                        <w:txbxContent>
+                          <w:p>
+                            <w:pPr>
+                              <w:jc w:val="center"/>
+                            </w:pPr>
+                            <w:fldSimple w:instr=" MERGEFIELD  image:mermaid()  \* MERGEFORMAT ">
+                              <w:r>
+                                <w:rPr>
+                                  <w:noProof/>
+                                </w:rPr>
+                                <w:t>«image:mermaid()»</w:t>
+                              </w:r>
+                            </w:fldSimple>
+                          </w:p>
+                        </w:txbxContent>
+                      </wps:txbx>
+                      <wps:bodyPr rot="0" spcFirstLastPara="0" vertOverflow="overflow" horzOverflow="overflow" vert="horz" wrap="square" lIns="91440" tIns="45720" rIns="91440" bIns="45720" numCol="1" spcCol="0" rtlCol="0" fromWordArt="0" anchor="ctr" anchorCtr="0" forceAA="0" compatLnSpc="1">
+                        <a:prstTxWarp prst="textNoShape">
+                          <a:avLst/>
+                        </a:prstTxWarp>
+                        <a:noAutofit/>
+                      </wps:bodyPr>
+                    </wps:wsp>
+                  </a:graphicData>
+                </a:graphic>
+                <wp14:sizeRelV relativeFrom="margin">
+                  <wp14:pctHeight>0</wp14:pctHeight>
+                </wp14:sizeRelV>
+              </wp:anchor>
+            </w:drawing>
+          </mc:Choice>
+          <mc:Fallback>
+            <w:pict>
+              <v:rect w14:anchorId="091437D1" id="Rectangle 1" o:spid="_x0000_s1026" style="position:absolute;left:0;text-align:left;margin-left:0;margin-top:.5pt;width:77.25pt;height:429.75pt;z-index:251659264;visibility:visible;mso-wrap-style:square;mso-height-percent:0;mso-wrap-distance-left:9pt;mso-wrap-distance-top:0;mso-wrap-distance-right:9pt;mso-wrap-distance-bottom:0;mso-position-horizontal:center;mso-position-horizontal-relative:margin;mso-position-vertical:absolute;mso-position-vertical-relative:text;mso-height-percent:0;mso-height-relative:margin;v-text-anchor:middle" o:gfxdata="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" fillcolor="#5b9bd5 [3204]" strokecolor="#091723 [484]" strokeweight="1pt">
+                <v:textbox>
+                  <w:txbxContent>
+                    <w:p>
+                      <w:pPr>
+                        <w:jc w:val="center"/>
+                      </w:pPr>
+                      <w:fldSimple w:instr=" MERGEFIELD  image:mermaid()  \* MERGEFORMAT ">
+                        <w:r>
+                          <w:rPr>
+                            <w:noProof/>
+                          </w:rPr>
+                          <w:t>«image:mermaid()»</w:t>
+                        </w:r>
+                      </w:fldSimple>
+                    </w:p>
+                  </w:txbxContent>
+                </v:textbox>
+                <w10:wrap anchorx="margin"/>
+              </v:rect>
+            </w:pict>
+          </mc:Fallback>
+        </mc:AlternateContent>
+      </w:r>
+    </w:p>
+    <w:p>
+      <w:pPr>
+        <w:pStyle w:val="01Dautru"/>
+        <w:ind w:left="284"/>
+      </w:pPr>
+    </w:p>
+    <w:p>
+      <w:pPr>
+        <w:pStyle w:val="01Dautru"/>
+        <w:ind w:left="284"/>
+      </w:pPr>
+    </w:p>
+    <w:p>
+      <w:pPr>
+        <w:pStyle w:val="01Dautru"/>
+        <w:ind w:left="284"/>
+      </w:pPr>
+    </w:p>
+    <w:p>
+      <w:pPr>
+        <w:pStyle w:val="01Dautru"/>
+        <w:ind w:left="284"/>
+      </w:pPr>
+    </w:p>
+    <w:p>
+      <w:pPr>
+        <w:pStyle w:val="01Dautru"/>
+        <w:ind w:left="284"/>
+      </w:pPr>
+    </w:p>
+    <w:p>
+      <w:pPr>
+        <w:pStyle w:val="01Dautru"/>
+        <w:ind w:left="284"/>
+      </w:pPr>
+    </w:p>
+    <w:p>
+      <w:pPr>
+        <w:pStyle w:val="01Dautru"/>
+        <w:ind w:left="284"/>
+      </w:pPr>
+    </w:p>
+    <w:p>
+      <w:pPr>
+        <w:pStyle w:val="01Dautru"/>
+        <w:ind w:left="284"/>
+      </w:pPr>
+    </w:p>
+    <w:p>
+      <w:pPr>
+        <w:pStyle w:val="01Dautru"/>
+        <w:ind w:left="284"/>
+      </w:pPr>
+    </w:p>
+    <w:p>
+      <w:pPr>
+        <w:pStyle w:val="01Dautru"/>
+        <w:ind w:left="284"/>
+      </w:pPr>
+    </w:p>
+    <w:p>
+      <w:pPr>
+        <w:pStyle w:val="01Dautru"/>
+        <w:ind w:left="284"/>
+      </w:pPr>
+    </w:p>
+    <w:p>
+      <w:pPr>
+        <w:pStyle w:val="01Dautru"/>
+        <w:ind w:left="284"/>
+      </w:pPr>
+    </w:p>
+    <w:p>
+      <w:pPr>
+        <w:pStyle w:val="01Dautru"/>
+        <w:ind w:left="284"/>
+      </w:pPr>
+    </w:p>
+    <w:p>
+      <w:pPr>
+        <w:pStyle w:val="01Dautru"/>
+        <w:ind w:left="284"/>
+      </w:pPr>
+    </w:p>
+    <w:p>
+      <w:pPr>
+        <w:pStyle w:val="01Dautru"/>
+        <w:ind w:left="284"/>
+      </w:pPr>
+    </w:p>
+    <w:p>
+      <w:pPr>
+        <w:pStyle w:val="01Dautru"/>
+        <w:ind w:left="284"/>
+      </w:pPr>
+    </w:p>
+    <w:p>
+      <w:pPr>
+        <w:pStyle w:val="01Dautru"/>
+        <w:ind w:left="284"/>
+      </w:pPr>
+    </w:p>
+    <w:p>
+      <w:pPr>
+        <w:pStyle w:val="01Dautru"/>
+        <w:ind w:left="284"/>
+      </w:pPr>
+    </w:p>
+    <w:p>
+      <w:pPr>
+        <w:pStyle w:val="01Dautru"/>
+        <w:ind w:left="284"/>
+      </w:pPr>
+    </w:p>
+    <w:p>
+      <w:pPr>
+        <w:pStyle w:val="01Dautru"/>
+        <w:ind w:left="284"/>
+      </w:pPr>
+    </w:p>
+    <w:p>
+      <w:pPr>
+        <w:pStyle w:val="01Dautru"/>
+        <w:ind w:left="284"/>
+      </w:pPr>
     </w:p>
     <w:p>
       <w:pPr>

</xml_diff>